<commit_message>
Made nearly all co-author edits before resubmission. Just waiting on Trina's last edits.
</commit_message>
<xml_diff>
--- a/MAGs_response_to_reviewers/figures_and_tables/Table1.docx
+++ b/MAGs_response_to_reviewers/figures_and_tables/Table1.docx
@@ -50,8 +50,6 @@
                 <w:szCs w:val="24"/>
               </w:rPr>
             </w:pPr>
-            <w:bookmarkStart w:id="0" w:name="_GoBack"/>
-            <w:bookmarkEnd w:id="0"/>
           </w:p>
         </w:tc>
         <w:tc>
@@ -1030,7 +1028,6 @@
                 <w:szCs w:val="24"/>
               </w:rPr>
             </w:pPr>
-            <w:proofErr w:type="spellStart"/>
             <w:r>
               <w:rPr>
                 <w:rFonts w:ascii="Times New Roman" w:eastAsia="Times New Roman" w:hAnsi="Times New Roman" w:cs="Times New Roman"/>
@@ -1040,37 +1037,35 @@
               </w:rPr>
               <w:t>Oxic</w:t>
             </w:r>
-            <w:proofErr w:type="spellEnd"/>
-          </w:p>
-        </w:tc>
-        <w:tc>
-          <w:tcPr>
-            <w:tcW w:w="0" w:type="auto"/>
-            <w:tcBorders>
-              <w:top w:val="single" w:sz="8" w:space="0" w:color="000000"/>
-              <w:left w:val="single" w:sz="8" w:space="0" w:color="000000"/>
-              <w:bottom w:val="single" w:sz="8" w:space="0" w:color="000000"/>
-              <w:right w:val="single" w:sz="8" w:space="0" w:color="000000"/>
-            </w:tcBorders>
-            <w:tcMar>
-              <w:top w:w="0" w:type="dxa"/>
-              <w:left w:w="108" w:type="dxa"/>
-              <w:bottom w:w="0" w:type="dxa"/>
-              <w:right w:w="108" w:type="dxa"/>
-            </w:tcMar>
-            <w:hideMark/>
-          </w:tcPr>
-          <w:p>
-            <w:pPr>
-              <w:spacing w:after="0" w:line="240" w:lineRule="auto"/>
-              <w:jc w:val="center"/>
-              <w:rPr>
-                <w:rFonts w:ascii="Times New Roman" w:eastAsia="Times New Roman" w:hAnsi="Times New Roman" w:cs="Times New Roman"/>
-                <w:sz w:val="24"/>
-                <w:szCs w:val="24"/>
-              </w:rPr>
-            </w:pPr>
-            <w:proofErr w:type="spellStart"/>
+          </w:p>
+        </w:tc>
+        <w:tc>
+          <w:tcPr>
+            <w:tcW w:w="0" w:type="auto"/>
+            <w:tcBorders>
+              <w:top w:val="single" w:sz="8" w:space="0" w:color="000000"/>
+              <w:left w:val="single" w:sz="8" w:space="0" w:color="000000"/>
+              <w:bottom w:val="single" w:sz="8" w:space="0" w:color="000000"/>
+              <w:right w:val="single" w:sz="8" w:space="0" w:color="000000"/>
+            </w:tcBorders>
+            <w:tcMar>
+              <w:top w:w="0" w:type="dxa"/>
+              <w:left w:w="108" w:type="dxa"/>
+              <w:bottom w:w="0" w:type="dxa"/>
+              <w:right w:w="108" w:type="dxa"/>
+            </w:tcMar>
+            <w:hideMark/>
+          </w:tcPr>
+          <w:p>
+            <w:pPr>
+              <w:spacing w:after="0" w:line="240" w:lineRule="auto"/>
+              <w:jc w:val="center"/>
+              <w:rPr>
+                <w:rFonts w:ascii="Times New Roman" w:eastAsia="Times New Roman" w:hAnsi="Times New Roman" w:cs="Times New Roman"/>
+                <w:sz w:val="24"/>
+                <w:szCs w:val="24"/>
+              </w:rPr>
+            </w:pPr>
             <w:r>
               <w:rPr>
                 <w:rFonts w:ascii="Times New Roman" w:eastAsia="Times New Roman" w:hAnsi="Times New Roman" w:cs="Times New Roman"/>
@@ -1080,55 +1075,43 @@
               </w:rPr>
               <w:t>Oxic</w:t>
             </w:r>
-            <w:proofErr w:type="spellEnd"/>
-          </w:p>
-        </w:tc>
-        <w:tc>
-          <w:tcPr>
-            <w:tcW w:w="0" w:type="auto"/>
-            <w:tcBorders>
-              <w:top w:val="single" w:sz="8" w:space="0" w:color="000000"/>
-              <w:left w:val="single" w:sz="8" w:space="0" w:color="000000"/>
-              <w:bottom w:val="single" w:sz="8" w:space="0" w:color="000000"/>
-              <w:right w:val="single" w:sz="8" w:space="0" w:color="000000"/>
-            </w:tcBorders>
-            <w:tcMar>
-              <w:top w:w="0" w:type="dxa"/>
-              <w:left w:w="108" w:type="dxa"/>
-              <w:bottom w:w="0" w:type="dxa"/>
-              <w:right w:w="108" w:type="dxa"/>
-            </w:tcMar>
-            <w:hideMark/>
-          </w:tcPr>
-          <w:p>
-            <w:pPr>
-              <w:spacing w:after="0" w:line="240" w:lineRule="auto"/>
-              <w:jc w:val="center"/>
-              <w:rPr>
-                <w:rFonts w:ascii="Times New Roman" w:eastAsia="Times New Roman" w:hAnsi="Times New Roman" w:cs="Times New Roman"/>
-                <w:sz w:val="24"/>
-                <w:szCs w:val="24"/>
-              </w:rPr>
-            </w:pPr>
-            <w:proofErr w:type="spellStart"/>
-            <w:r>
-              <w:rPr>
-                <w:rFonts w:ascii="Times New Roman" w:eastAsia="Times New Roman" w:hAnsi="Times New Roman" w:cs="Times New Roman"/>
-                <w:color w:val="000000"/>
-                <w:sz w:val="24"/>
-                <w:szCs w:val="24"/>
-              </w:rPr>
-              <w:t>Suboxic</w:t>
-            </w:r>
-            <w:proofErr w:type="spellEnd"/>
-            <w:r>
-              <w:rPr>
-                <w:rFonts w:ascii="Times New Roman" w:eastAsia="Times New Roman" w:hAnsi="Times New Roman" w:cs="Times New Roman"/>
-                <w:color w:val="000000"/>
-                <w:sz w:val="24"/>
-                <w:szCs w:val="24"/>
-              </w:rPr>
-              <w:t>/Anoxic</w:t>
+          </w:p>
+        </w:tc>
+        <w:tc>
+          <w:tcPr>
+            <w:tcW w:w="0" w:type="auto"/>
+            <w:tcBorders>
+              <w:top w:val="single" w:sz="8" w:space="0" w:color="000000"/>
+              <w:left w:val="single" w:sz="8" w:space="0" w:color="000000"/>
+              <w:bottom w:val="single" w:sz="8" w:space="0" w:color="000000"/>
+              <w:right w:val="single" w:sz="8" w:space="0" w:color="000000"/>
+            </w:tcBorders>
+            <w:tcMar>
+              <w:top w:w="0" w:type="dxa"/>
+              <w:left w:w="108" w:type="dxa"/>
+              <w:bottom w:w="0" w:type="dxa"/>
+              <w:right w:w="108" w:type="dxa"/>
+            </w:tcMar>
+            <w:hideMark/>
+          </w:tcPr>
+          <w:p>
+            <w:pPr>
+              <w:spacing w:after="0" w:line="240" w:lineRule="auto"/>
+              <w:jc w:val="center"/>
+              <w:rPr>
+                <w:rFonts w:ascii="Times New Roman" w:eastAsia="Times New Roman" w:hAnsi="Times New Roman" w:cs="Times New Roman"/>
+                <w:sz w:val="24"/>
+                <w:szCs w:val="24"/>
+              </w:rPr>
+            </w:pPr>
+            <w:r>
+              <w:rPr>
+                <w:rFonts w:ascii="Times New Roman" w:eastAsia="Times New Roman" w:hAnsi="Times New Roman" w:cs="Times New Roman"/>
+                <w:color w:val="000000"/>
+                <w:sz w:val="24"/>
+                <w:szCs w:val="24"/>
+              </w:rPr>
+              <w:t>Suboxic/Anoxic</w:t>
             </w:r>
           </w:p>
         </w:tc>
@@ -1358,7 +1341,16 @@
                 <w:sz w:val="24"/>
                 <w:szCs w:val="24"/>
               </w:rPr>
-              <w:t>40.8 (5.0)</w:t>
+              <w:t>41 (5</w:t>
+            </w:r>
+            <w:r>
+              <w:rPr>
+                <w:rFonts w:ascii="Times New Roman" w:eastAsia="Times New Roman" w:hAnsi="Times New Roman" w:cs="Times New Roman"/>
+                <w:color w:val="000000"/>
+                <w:sz w:val="24"/>
+                <w:szCs w:val="24"/>
+              </w:rPr>
+              <w:t>)</w:t>
             </w:r>
           </w:p>
         </w:tc>
@@ -1549,45 +1541,72 @@
                 <w:sz w:val="24"/>
                 <w:szCs w:val="24"/>
               </w:rPr>
-              <w:t>17.7 (5.2)</w:t>
-            </w:r>
-          </w:p>
-        </w:tc>
-        <w:tc>
-          <w:tcPr>
-            <w:tcW w:w="0" w:type="auto"/>
-            <w:tcBorders>
-              <w:top w:val="single" w:sz="8" w:space="0" w:color="000000"/>
-              <w:left w:val="single" w:sz="8" w:space="0" w:color="000000"/>
-              <w:bottom w:val="single" w:sz="8" w:space="0" w:color="000000"/>
-              <w:right w:val="single" w:sz="8" w:space="0" w:color="000000"/>
-            </w:tcBorders>
-            <w:tcMar>
-              <w:top w:w="0" w:type="dxa"/>
-              <w:left w:w="108" w:type="dxa"/>
-              <w:bottom w:w="0" w:type="dxa"/>
-              <w:right w:w="108" w:type="dxa"/>
-            </w:tcMar>
-            <w:hideMark/>
-          </w:tcPr>
-          <w:p>
-            <w:pPr>
-              <w:spacing w:after="0" w:line="240" w:lineRule="auto"/>
-              <w:jc w:val="center"/>
-              <w:rPr>
-                <w:rFonts w:ascii="Times New Roman" w:eastAsia="Times New Roman" w:hAnsi="Times New Roman" w:cs="Times New Roman"/>
-                <w:sz w:val="24"/>
-                <w:szCs w:val="24"/>
-              </w:rPr>
-            </w:pPr>
-            <w:r>
-              <w:rPr>
-                <w:rFonts w:ascii="Times New Roman" w:eastAsia="Times New Roman" w:hAnsi="Times New Roman" w:cs="Times New Roman"/>
-                <w:color w:val="000000"/>
-                <w:sz w:val="24"/>
-                <w:szCs w:val="24"/>
-              </w:rPr>
-              <w:t>22 (6.2)</w:t>
+              <w:t>1</w:t>
+            </w:r>
+            <w:r>
+              <w:rPr>
+                <w:rFonts w:ascii="Times New Roman" w:eastAsia="Times New Roman" w:hAnsi="Times New Roman" w:cs="Times New Roman"/>
+                <w:color w:val="000000"/>
+                <w:sz w:val="24"/>
+                <w:szCs w:val="24"/>
+              </w:rPr>
+              <w:t>8(5</w:t>
+            </w:r>
+            <w:r>
+              <w:rPr>
+                <w:rFonts w:ascii="Times New Roman" w:eastAsia="Times New Roman" w:hAnsi="Times New Roman" w:cs="Times New Roman"/>
+                <w:color w:val="000000"/>
+                <w:sz w:val="24"/>
+                <w:szCs w:val="24"/>
+              </w:rPr>
+              <w:t>)</w:t>
+            </w:r>
+          </w:p>
+        </w:tc>
+        <w:tc>
+          <w:tcPr>
+            <w:tcW w:w="0" w:type="auto"/>
+            <w:tcBorders>
+              <w:top w:val="single" w:sz="8" w:space="0" w:color="000000"/>
+              <w:left w:val="single" w:sz="8" w:space="0" w:color="000000"/>
+              <w:bottom w:val="single" w:sz="8" w:space="0" w:color="000000"/>
+              <w:right w:val="single" w:sz="8" w:space="0" w:color="000000"/>
+            </w:tcBorders>
+            <w:tcMar>
+              <w:top w:w="0" w:type="dxa"/>
+              <w:left w:w="108" w:type="dxa"/>
+              <w:bottom w:w="0" w:type="dxa"/>
+              <w:right w:w="108" w:type="dxa"/>
+            </w:tcMar>
+            <w:hideMark/>
+          </w:tcPr>
+          <w:p>
+            <w:pPr>
+              <w:spacing w:after="0" w:line="240" w:lineRule="auto"/>
+              <w:jc w:val="center"/>
+              <w:rPr>
+                <w:rFonts w:ascii="Times New Roman" w:eastAsia="Times New Roman" w:hAnsi="Times New Roman" w:cs="Times New Roman"/>
+                <w:sz w:val="24"/>
+                <w:szCs w:val="24"/>
+              </w:rPr>
+            </w:pPr>
+            <w:r>
+              <w:rPr>
+                <w:rFonts w:ascii="Times New Roman" w:eastAsia="Times New Roman" w:hAnsi="Times New Roman" w:cs="Times New Roman"/>
+                <w:color w:val="000000"/>
+                <w:sz w:val="24"/>
+                <w:szCs w:val="24"/>
+              </w:rPr>
+              <w:t>22 (6</w:t>
+            </w:r>
+            <w:r>
+              <w:rPr>
+                <w:rFonts w:ascii="Times New Roman" w:eastAsia="Times New Roman" w:hAnsi="Times New Roman" w:cs="Times New Roman"/>
+                <w:color w:val="000000"/>
+                <w:sz w:val="24"/>
+                <w:szCs w:val="24"/>
+              </w:rPr>
+              <w:t>)</w:t>
             </w:r>
           </w:p>
         </w:tc>
@@ -1817,45 +1836,63 @@
                 <w:sz w:val="24"/>
                 <w:szCs w:val="24"/>
               </w:rPr>
-              <w:t>1098.81 (520.92)</w:t>
-            </w:r>
-          </w:p>
-        </w:tc>
-        <w:tc>
-          <w:tcPr>
-            <w:tcW w:w="0" w:type="auto"/>
-            <w:tcBorders>
-              <w:top w:val="single" w:sz="8" w:space="0" w:color="000000"/>
-              <w:left w:val="single" w:sz="8" w:space="0" w:color="000000"/>
-              <w:bottom w:val="single" w:sz="8" w:space="0" w:color="000000"/>
-              <w:right w:val="single" w:sz="8" w:space="0" w:color="000000"/>
-            </w:tcBorders>
-            <w:tcMar>
-              <w:top w:w="0" w:type="dxa"/>
-              <w:left w:w="108" w:type="dxa"/>
-              <w:bottom w:w="0" w:type="dxa"/>
-              <w:right w:w="108" w:type="dxa"/>
-            </w:tcMar>
-            <w:hideMark/>
-          </w:tcPr>
-          <w:p>
-            <w:pPr>
-              <w:spacing w:after="0" w:line="240" w:lineRule="auto"/>
-              <w:jc w:val="center"/>
-              <w:rPr>
-                <w:rFonts w:ascii="Times New Roman" w:eastAsia="Times New Roman" w:hAnsi="Times New Roman" w:cs="Times New Roman"/>
-                <w:sz w:val="24"/>
-                <w:szCs w:val="24"/>
-              </w:rPr>
-            </w:pPr>
-            <w:r>
-              <w:rPr>
-                <w:rFonts w:ascii="Times New Roman" w:eastAsia="Times New Roman" w:hAnsi="Times New Roman" w:cs="Times New Roman"/>
-                <w:color w:val="000000"/>
-                <w:sz w:val="24"/>
-                <w:szCs w:val="24"/>
-              </w:rPr>
-              <w:t>831.49 (315.65)</w:t>
+              <w:t>1099 (521</w:t>
+            </w:r>
+            <w:r>
+              <w:rPr>
+                <w:rFonts w:ascii="Times New Roman" w:eastAsia="Times New Roman" w:hAnsi="Times New Roman" w:cs="Times New Roman"/>
+                <w:color w:val="000000"/>
+                <w:sz w:val="24"/>
+                <w:szCs w:val="24"/>
+              </w:rPr>
+              <w:t>)</w:t>
+            </w:r>
+          </w:p>
+        </w:tc>
+        <w:tc>
+          <w:tcPr>
+            <w:tcW w:w="0" w:type="auto"/>
+            <w:tcBorders>
+              <w:top w:val="single" w:sz="8" w:space="0" w:color="000000"/>
+              <w:left w:val="single" w:sz="8" w:space="0" w:color="000000"/>
+              <w:bottom w:val="single" w:sz="8" w:space="0" w:color="000000"/>
+              <w:right w:val="single" w:sz="8" w:space="0" w:color="000000"/>
+            </w:tcBorders>
+            <w:tcMar>
+              <w:top w:w="0" w:type="dxa"/>
+              <w:left w:w="108" w:type="dxa"/>
+              <w:bottom w:w="0" w:type="dxa"/>
+              <w:right w:w="108" w:type="dxa"/>
+            </w:tcMar>
+            <w:hideMark/>
+          </w:tcPr>
+          <w:p>
+            <w:pPr>
+              <w:spacing w:after="0" w:line="240" w:lineRule="auto"/>
+              <w:jc w:val="center"/>
+              <w:rPr>
+                <w:rFonts w:ascii="Times New Roman" w:eastAsia="Times New Roman" w:hAnsi="Times New Roman" w:cs="Times New Roman"/>
+                <w:sz w:val="24"/>
+                <w:szCs w:val="24"/>
+              </w:rPr>
+            </w:pPr>
+            <w:r>
+              <w:rPr>
+                <w:rFonts w:ascii="Times New Roman" w:eastAsia="Times New Roman" w:hAnsi="Times New Roman" w:cs="Times New Roman"/>
+                <w:color w:val="000000"/>
+                <w:sz w:val="24"/>
+                <w:szCs w:val="24"/>
+              </w:rPr>
+              <w:t>831 (316</w:t>
+            </w:r>
+            <w:r>
+              <w:rPr>
+                <w:rFonts w:ascii="Times New Roman" w:eastAsia="Times New Roman" w:hAnsi="Times New Roman" w:cs="Times New Roman"/>
+                <w:color w:val="000000"/>
+                <w:sz w:val="24"/>
+                <w:szCs w:val="24"/>
+              </w:rPr>
+              <w:t>)</w:t>
             </w:r>
           </w:p>
         </w:tc>
@@ -1970,45 +2007,63 @@
                 <w:sz w:val="24"/>
                 <w:szCs w:val="24"/>
               </w:rPr>
-              <w:t>43.92 (50.97)</w:t>
-            </w:r>
-          </w:p>
-        </w:tc>
-        <w:tc>
-          <w:tcPr>
-            <w:tcW w:w="0" w:type="auto"/>
-            <w:tcBorders>
-              <w:top w:val="single" w:sz="8" w:space="0" w:color="000000"/>
-              <w:left w:val="single" w:sz="8" w:space="0" w:color="000000"/>
-              <w:bottom w:val="single" w:sz="8" w:space="0" w:color="000000"/>
-              <w:right w:val="single" w:sz="8" w:space="0" w:color="000000"/>
-            </w:tcBorders>
-            <w:tcMar>
-              <w:top w:w="0" w:type="dxa"/>
-              <w:left w:w="108" w:type="dxa"/>
-              <w:bottom w:w="0" w:type="dxa"/>
-              <w:right w:w="108" w:type="dxa"/>
-            </w:tcMar>
-            <w:hideMark/>
-          </w:tcPr>
-          <w:p>
-            <w:pPr>
-              <w:spacing w:after="0" w:line="240" w:lineRule="auto"/>
-              <w:jc w:val="center"/>
-              <w:rPr>
-                <w:rFonts w:ascii="Times New Roman" w:eastAsia="Times New Roman" w:hAnsi="Times New Roman" w:cs="Times New Roman"/>
-                <w:sz w:val="24"/>
-                <w:szCs w:val="24"/>
-              </w:rPr>
-            </w:pPr>
-            <w:r>
-              <w:rPr>
-                <w:rFonts w:ascii="Times New Roman" w:eastAsia="Times New Roman" w:hAnsi="Times New Roman" w:cs="Times New Roman"/>
-                <w:color w:val="000000"/>
-                <w:sz w:val="24"/>
-                <w:szCs w:val="24"/>
-              </w:rPr>
-              <w:t>15.00 (13.65)</w:t>
+              <w:t>44 (51</w:t>
+            </w:r>
+            <w:r>
+              <w:rPr>
+                <w:rFonts w:ascii="Times New Roman" w:eastAsia="Times New Roman" w:hAnsi="Times New Roman" w:cs="Times New Roman"/>
+                <w:color w:val="000000"/>
+                <w:sz w:val="24"/>
+                <w:szCs w:val="24"/>
+              </w:rPr>
+              <w:t>)</w:t>
+            </w:r>
+          </w:p>
+        </w:tc>
+        <w:tc>
+          <w:tcPr>
+            <w:tcW w:w="0" w:type="auto"/>
+            <w:tcBorders>
+              <w:top w:val="single" w:sz="8" w:space="0" w:color="000000"/>
+              <w:left w:val="single" w:sz="8" w:space="0" w:color="000000"/>
+              <w:bottom w:val="single" w:sz="8" w:space="0" w:color="000000"/>
+              <w:right w:val="single" w:sz="8" w:space="0" w:color="000000"/>
+            </w:tcBorders>
+            <w:tcMar>
+              <w:top w:w="0" w:type="dxa"/>
+              <w:left w:w="108" w:type="dxa"/>
+              <w:bottom w:w="0" w:type="dxa"/>
+              <w:right w:w="108" w:type="dxa"/>
+            </w:tcMar>
+            <w:hideMark/>
+          </w:tcPr>
+          <w:p>
+            <w:pPr>
+              <w:spacing w:after="0" w:line="240" w:lineRule="auto"/>
+              <w:jc w:val="center"/>
+              <w:rPr>
+                <w:rFonts w:ascii="Times New Roman" w:eastAsia="Times New Roman" w:hAnsi="Times New Roman" w:cs="Times New Roman"/>
+                <w:sz w:val="24"/>
+                <w:szCs w:val="24"/>
+              </w:rPr>
+            </w:pPr>
+            <w:r>
+              <w:rPr>
+                <w:rFonts w:ascii="Times New Roman" w:eastAsia="Times New Roman" w:hAnsi="Times New Roman" w:cs="Times New Roman"/>
+                <w:color w:val="000000"/>
+                <w:sz w:val="24"/>
+                <w:szCs w:val="24"/>
+              </w:rPr>
+              <w:t>15 (14</w:t>
+            </w:r>
+            <w:r>
+              <w:rPr>
+                <w:rFonts w:ascii="Times New Roman" w:eastAsia="Times New Roman" w:hAnsi="Times New Roman" w:cs="Times New Roman"/>
+                <w:color w:val="000000"/>
+                <w:sz w:val="24"/>
+                <w:szCs w:val="24"/>
+              </w:rPr>
+              <w:t>)</w:t>
             </w:r>
           </w:p>
         </w:tc>
@@ -2123,45 +2178,63 @@
                 <w:sz w:val="24"/>
                 <w:szCs w:val="24"/>
               </w:rPr>
-              <w:t>64.11 (52.30)</w:t>
-            </w:r>
-          </w:p>
-        </w:tc>
-        <w:tc>
-          <w:tcPr>
-            <w:tcW w:w="0" w:type="auto"/>
-            <w:tcBorders>
-              <w:top w:val="single" w:sz="8" w:space="0" w:color="000000"/>
-              <w:left w:val="single" w:sz="8" w:space="0" w:color="000000"/>
-              <w:bottom w:val="single" w:sz="8" w:space="0" w:color="000000"/>
-              <w:right w:val="single" w:sz="8" w:space="0" w:color="000000"/>
-            </w:tcBorders>
-            <w:tcMar>
-              <w:top w:w="0" w:type="dxa"/>
-              <w:left w:w="108" w:type="dxa"/>
-              <w:bottom w:w="0" w:type="dxa"/>
-              <w:right w:w="108" w:type="dxa"/>
-            </w:tcMar>
-            <w:hideMark/>
-          </w:tcPr>
-          <w:p>
-            <w:pPr>
-              <w:spacing w:after="0" w:line="240" w:lineRule="auto"/>
-              <w:jc w:val="center"/>
-              <w:rPr>
-                <w:rFonts w:ascii="Times New Roman" w:eastAsia="Times New Roman" w:hAnsi="Times New Roman" w:cs="Times New Roman"/>
-                <w:sz w:val="24"/>
-                <w:szCs w:val="24"/>
-              </w:rPr>
-            </w:pPr>
-            <w:r>
-              <w:rPr>
-                <w:rFonts w:ascii="Times New Roman" w:eastAsia="Times New Roman" w:hAnsi="Times New Roman" w:cs="Times New Roman"/>
-                <w:color w:val="000000"/>
-                <w:sz w:val="24"/>
-                <w:szCs w:val="24"/>
-              </w:rPr>
-              <w:t>32.29 (13.65)</w:t>
+              <w:t>64 (52</w:t>
+            </w:r>
+            <w:r>
+              <w:rPr>
+                <w:rFonts w:ascii="Times New Roman" w:eastAsia="Times New Roman" w:hAnsi="Times New Roman" w:cs="Times New Roman"/>
+                <w:color w:val="000000"/>
+                <w:sz w:val="24"/>
+                <w:szCs w:val="24"/>
+              </w:rPr>
+              <w:t>)</w:t>
+            </w:r>
+          </w:p>
+        </w:tc>
+        <w:tc>
+          <w:tcPr>
+            <w:tcW w:w="0" w:type="auto"/>
+            <w:tcBorders>
+              <w:top w:val="single" w:sz="8" w:space="0" w:color="000000"/>
+              <w:left w:val="single" w:sz="8" w:space="0" w:color="000000"/>
+              <w:bottom w:val="single" w:sz="8" w:space="0" w:color="000000"/>
+              <w:right w:val="single" w:sz="8" w:space="0" w:color="000000"/>
+            </w:tcBorders>
+            <w:tcMar>
+              <w:top w:w="0" w:type="dxa"/>
+              <w:left w:w="108" w:type="dxa"/>
+              <w:bottom w:w="0" w:type="dxa"/>
+              <w:right w:w="108" w:type="dxa"/>
+            </w:tcMar>
+            <w:hideMark/>
+          </w:tcPr>
+          <w:p>
+            <w:pPr>
+              <w:spacing w:after="0" w:line="240" w:lineRule="auto"/>
+              <w:jc w:val="center"/>
+              <w:rPr>
+                <w:rFonts w:ascii="Times New Roman" w:eastAsia="Times New Roman" w:hAnsi="Times New Roman" w:cs="Times New Roman"/>
+                <w:sz w:val="24"/>
+                <w:szCs w:val="24"/>
+              </w:rPr>
+            </w:pPr>
+            <w:r>
+              <w:rPr>
+                <w:rFonts w:ascii="Times New Roman" w:eastAsia="Times New Roman" w:hAnsi="Times New Roman" w:cs="Times New Roman"/>
+                <w:color w:val="000000"/>
+                <w:sz w:val="24"/>
+                <w:szCs w:val="24"/>
+              </w:rPr>
+              <w:t>32 (14</w:t>
+            </w:r>
+            <w:r>
+              <w:rPr>
+                <w:rFonts w:ascii="Times New Roman" w:eastAsia="Times New Roman" w:hAnsi="Times New Roman" w:cs="Times New Roman"/>
+                <w:color w:val="000000"/>
+                <w:sz w:val="24"/>
+                <w:szCs w:val="24"/>
+              </w:rPr>
+              <w:t>)</w:t>
             </w:r>
           </w:p>
         </w:tc>
@@ -2276,7 +2349,18 @@
                 <w:sz w:val="24"/>
                 <w:szCs w:val="24"/>
               </w:rPr>
-              <w:t>16.9 (1.5)</w:t>
+              <w:t>17 (1</w:t>
+            </w:r>
+            <w:bookmarkStart w:id="0" w:name="_GoBack"/>
+            <w:bookmarkEnd w:id="0"/>
+            <w:r>
+              <w:rPr>
+                <w:rFonts w:ascii="Times New Roman" w:eastAsia="Times New Roman" w:hAnsi="Times New Roman" w:cs="Times New Roman"/>
+                <w:color w:val="000000"/>
+                <w:sz w:val="24"/>
+                <w:szCs w:val="24"/>
+              </w:rPr>
+              <w:t>)</w:t>
             </w:r>
           </w:p>
         </w:tc>

</xml_diff>